<commit_message>
设置acc svr client 发送缓存
</commit_message>
<xml_diff>
--- a/说明.docx
+++ b/说明.docx
@@ -3461,7 +3461,7 @@
           <w:sz w:val="21"/>
           <w:lang w:val="en-US" w:eastAsia="zh-CN"/>
         </w:rPr>
-        <w:t xml:space="preserve"> --protobuf压缩后的字节数</w:t>
+        <w:t xml:space="preserve"> --protobuf序列化后的字节数, 接近应用层字节数，不包括包头字节。</w:t>
       </w:r>
     </w:p>
     <w:p>
@@ -3497,7 +3497,7 @@
           <w:sz w:val="21"/>
           <w:lang w:val="en-US" w:eastAsia="zh-CN"/>
         </w:rPr>
-        <w:t xml:space="preserve"> --protobuf压缩后的字节数</w:t>
+        <w:t xml:space="preserve"> --protobuf序列化后的字节数, 接近应用层字节数，不包括包头字节。</w:t>
       </w:r>
     </w:p>
     <w:p>
@@ -4614,7 +4614,7 @@
       <w:pPr>
         <w:ind w:left="420" w:leftChars="0" w:firstLine="420" w:firstLineChars="0"/>
         <w:rPr>
-          <w:rFonts w:hint="eastAsia"/>
+          <w:rFonts w:hint="default"/>
           <w:color w:val="auto"/>
           <w:sz w:val="21"/>
           <w:lang w:val="en-US" w:eastAsia="zh-CN"/>
@@ -4627,7 +4627,16 @@
           <w:sz w:val="21"/>
           <w:lang w:val="en-US" w:eastAsia="zh-CN"/>
         </w:rPr>
-        <w:t>Iftop 2S收发 :  180MB</w:t>
+        <w:t xml:space="preserve">Iftop 2S收发 :  180MB </w:t>
+      </w:r>
+      <w:r>
+        <w:rPr>
+          <w:rFonts w:hint="eastAsia"/>
+          <w:color w:val="FF0000"/>
+          <w:sz w:val="21"/>
+          <w:lang w:val="en-US" w:eastAsia="zh-CN"/>
+        </w:rPr>
+        <w:t>这里是BIT</w:t>
       </w:r>
     </w:p>
     <w:p>
@@ -4937,7 +4946,7 @@
           <w:sz w:val="21"/>
           <w:lang w:val="en-US" w:eastAsia="zh-CN"/>
         </w:rPr>
-        <w:t>52.19 ms 533 k</w:t>
+        <w:t>51.24 ms 1463 k</w:t>
       </w:r>
     </w:p>
     <w:p>
@@ -4957,18 +4966,1506 @@
           <w:sz w:val="21"/>
           <w:lang w:val="en-US" w:eastAsia="zh-CN"/>
         </w:rPr>
-        <w:t>Iftop 2S收发 :  30</w:t>
+        <w:t>Iftop 2S收发 :  30MB</w:t>
+      </w:r>
+    </w:p>
+    <w:p>
+      <w:pPr>
+        <w:ind w:firstLine="420" w:firstLineChars="0"/>
+        <w:rPr>
+          <w:rFonts w:hint="eastAsia"/>
+          <w:sz w:val="21"/>
+          <w:lang w:val="en-US" w:eastAsia="zh-CN"/>
+        </w:rPr>
+      </w:pPr>
+      <w:r>
+        <w:rPr>
+          <w:rFonts w:hint="eastAsia"/>
+          <w:sz w:val="21"/>
+          <w:lang w:val="en-US" w:eastAsia="zh-CN"/>
+        </w:rPr>
+        <w:t xml:space="preserve">    </w:t>
+      </w:r>
+    </w:p>
+    <w:p>
+      <w:pPr>
+        <w:ind w:firstLine="420" w:firstLineChars="0"/>
+        <w:rPr>
+          <w:rFonts w:hint="default"/>
+          <w:sz w:val="21"/>
+          <w:lang w:val="en-US" w:eastAsia="zh-CN"/>
+        </w:rPr>
+      </w:pPr>
+      <w:r>
+        <w:rPr>
+          <w:rFonts w:hint="eastAsia"/>
+          <w:sz w:val="21"/>
+          <w:lang w:val="en-US" w:eastAsia="zh-CN"/>
+        </w:rPr>
+        <w:t xml:space="preserve">    运行正常</w:t>
+      </w:r>
+    </w:p>
+    <w:p>
+      <w:pPr>
+        <w:rPr>
+          <w:rFonts w:hint="eastAsia"/>
+          <w:sz w:val="21"/>
+          <w:lang w:val="en-US" w:eastAsia="zh-CN"/>
+        </w:rPr>
+      </w:pPr>
+      <w:r>
+        <w:rPr>
+          <w:rFonts w:hint="eastAsia"/>
+          <w:sz w:val="21"/>
+          <w:lang w:val="en-US" w:eastAsia="zh-CN"/>
+        </w:rPr>
+        <w:t>}</w:t>
+      </w:r>
+    </w:p>
+    <w:p>
+      <w:pPr>
+        <w:rPr>
+          <w:rFonts w:hint="eastAsia"/>
+          <w:sz w:val="21"/>
+          <w:lang w:val="en-US" w:eastAsia="zh-CN"/>
+        </w:rPr>
+      </w:pPr>
+      <w:r>
+        <w:rPr>
+          <w:rFonts w:hint="eastAsia"/>
+          <w:sz w:val="21"/>
+          <w:lang w:val="en-US" w:eastAsia="zh-CN"/>
+        </w:rPr>
+        <w:t>测试结果6：</w:t>
+      </w:r>
+    </w:p>
+    <w:p>
+      <w:pPr>
+        <w:rPr>
+          <w:rFonts w:hint="eastAsia"/>
+          <w:sz w:val="21"/>
+          <w:lang w:val="en-US" w:eastAsia="zh-CN"/>
+        </w:rPr>
+      </w:pPr>
+      <w:r>
+        <w:rPr>
+          <w:rFonts w:hint="eastAsia"/>
+          <w:sz w:val="21"/>
+          <w:lang w:val="en-US" w:eastAsia="zh-CN"/>
+        </w:rPr>
+        <w:t>{</w:t>
+      </w:r>
+      <w:r>
+        <w:rPr>
+          <w:rFonts w:hint="eastAsia"/>
+          <w:sz w:val="21"/>
+          <w:lang w:val="en-US" w:eastAsia="zh-CN"/>
+        </w:rPr>
+        <w:tab/>
+      </w:r>
+    </w:p>
+    <w:p>
+      <w:pPr>
+        <w:ind w:firstLine="420" w:firstLineChars="0"/>
+        <w:rPr>
+          <w:rFonts w:hint="default"/>
+          <w:sz w:val="21"/>
+          <w:lang w:val="en-US" w:eastAsia="zh-CN"/>
+        </w:rPr>
+      </w:pPr>
+      <w:r>
+        <w:rPr>
+          <w:rFonts w:hint="eastAsia"/>
+          <w:sz w:val="21"/>
+          <w:lang w:val="en-US" w:eastAsia="zh-CN"/>
+        </w:rPr>
+        <w:t>功能环境同测试结果4</w:t>
+      </w:r>
+    </w:p>
+    <w:p>
+      <w:pPr>
+        <w:ind w:left="420" w:leftChars="0" w:firstLine="420" w:firstLineChars="0"/>
+        <w:rPr>
+          <w:rFonts w:hint="eastAsia"/>
+          <w:sz w:val="21"/>
+          <w:lang w:val="en-US" w:eastAsia="zh-CN"/>
+        </w:rPr>
+      </w:pPr>
+      <w:r>
+        <w:rPr>
+          <w:rFonts w:hint="eastAsia"/>
+          <w:sz w:val="21"/>
+          <w:lang w:val="en-US" w:eastAsia="zh-CN"/>
+        </w:rPr>
+        <w:t>效果：</w:t>
+      </w:r>
+    </w:p>
+    <w:p>
+      <w:pPr>
+        <w:ind w:left="420" w:leftChars="0" w:firstLine="420" w:firstLineChars="0"/>
+        <w:rPr>
+          <w:rFonts w:hint="default"/>
+          <w:sz w:val="21"/>
+          <w:lang w:val="en-US" w:eastAsia="zh-CN"/>
+        </w:rPr>
+      </w:pPr>
+      <w:r>
+        <w:rPr>
+          <w:rFonts w:hint="eastAsia"/>
+          <w:sz w:val="21"/>
+          <w:lang w:val="en-US" w:eastAsia="zh-CN"/>
+        </w:rPr>
+        <w:t>并发数： 400</w:t>
+      </w:r>
+    </w:p>
+    <w:p>
+      <w:pPr>
+        <w:ind w:left="420" w:leftChars="0" w:firstLine="420" w:firstLineChars="0"/>
+        <w:rPr>
+          <w:rFonts w:hint="eastAsia"/>
+          <w:sz w:val="21"/>
+          <w:lang w:val="en-US" w:eastAsia="zh-CN"/>
+        </w:rPr>
+      </w:pPr>
+      <w:r>
+        <w:rPr>
+          <w:rFonts w:hint="eastAsia"/>
+          <w:sz w:val="21"/>
+          <w:lang w:val="en-US" w:eastAsia="zh-CN"/>
+        </w:rPr>
+        <w:t>所有zone       每秒响应请求数，每秒收发字节：数2.00 k 0.42 Mb</w:t>
+      </w:r>
+    </w:p>
+    <w:p>
+      <w:pPr>
+        <w:ind w:left="420" w:leftChars="0" w:firstLine="420" w:firstLineChars="0"/>
+        <w:rPr>
+          <w:rFonts w:hint="eastAsia"/>
+          <w:sz w:val="21"/>
+          <w:lang w:val="en-US" w:eastAsia="zh-CN"/>
+        </w:rPr>
+      </w:pPr>
+      <w:r>
+        <w:rPr>
+          <w:rFonts w:hint="eastAsia"/>
+          <w:sz w:val="21"/>
+          <w:lang w:val="en-US" w:eastAsia="zh-CN"/>
+        </w:rPr>
+        <w:t>team 每秒响应请求数，收发字节数：0.40 k, 0.02 Mb</w:t>
+      </w:r>
+    </w:p>
+    <w:p>
+      <w:pPr>
+        <w:ind w:left="420" w:leftChars="0" w:firstLine="420" w:firstLineChars="0"/>
+        <w:rPr>
+          <w:rFonts w:hint="default"/>
+          <w:sz w:val="21"/>
+          <w:lang w:val="en-US" w:eastAsia="zh-CN"/>
+        </w:rPr>
+      </w:pPr>
+      <w:r>
+        <w:rPr>
+          <w:rFonts w:hint="eastAsia"/>
+          <w:sz w:val="21"/>
+          <w:lang w:val="en-US" w:eastAsia="zh-CN"/>
+        </w:rPr>
+        <w:t>acc_svr</w:t>
+      </w:r>
+      <w:r>
+        <w:rPr>
+          <w:rFonts w:hint="eastAsia"/>
+          <w:sz w:val="21"/>
+          <w:lang w:val="en-US" w:eastAsia="zh-CN"/>
+        </w:rPr>
+        <w:tab/>
+      </w:r>
+      <w:r>
+        <w:rPr>
+          <w:rFonts w:hint="eastAsia"/>
+          <w:sz w:val="21"/>
+          <w:lang w:val="en-US" w:eastAsia="zh-CN"/>
+        </w:rPr>
+        <w:tab/>
+      </w:r>
+      <w:r>
+        <w:rPr>
+          <w:rFonts w:hint="eastAsia"/>
+          <w:sz w:val="21"/>
+          <w:lang w:val="en-US" w:eastAsia="zh-CN"/>
+        </w:rPr>
+        <w:t xml:space="preserve">  cpu -</w:t>
+      </w:r>
+    </w:p>
+    <w:p>
+      <w:pPr>
+        <w:ind w:left="420" w:leftChars="0" w:firstLine="420" w:firstLineChars="0"/>
+        <w:rPr>
+          <w:rFonts w:hint="default"/>
+          <w:sz w:val="21"/>
+          <w:lang w:val="en-US" w:eastAsia="zh-CN"/>
+        </w:rPr>
+      </w:pPr>
+      <w:r>
+        <w:rPr>
+          <w:rFonts w:hint="eastAsia"/>
+          <w:sz w:val="21"/>
+          <w:lang w:val="en-US" w:eastAsia="zh-CN"/>
+        </w:rPr>
+        <w:t>simulate_client  cpu -</w:t>
+      </w:r>
+    </w:p>
+    <w:p>
+      <w:pPr>
+        <w:ind w:left="420" w:leftChars="0" w:firstLine="420" w:firstLineChars="0"/>
+        <w:rPr>
+          <w:rFonts w:hint="default"/>
+          <w:sz w:val="21"/>
+          <w:lang w:val="en-US" w:eastAsia="zh-CN"/>
+        </w:rPr>
+      </w:pPr>
+      <w:r>
+        <w:rPr>
+          <w:rFonts w:hint="eastAsia"/>
+          <w:sz w:val="21"/>
+          <w:lang w:val="en-US" w:eastAsia="zh-CN"/>
+        </w:rPr>
+        <w:t>Zone          cpu -</w:t>
+      </w:r>
+    </w:p>
+    <w:p>
+      <w:pPr>
+        <w:ind w:left="420" w:leftChars="0" w:firstLine="420" w:firstLineChars="0"/>
+        <w:rPr>
+          <w:rFonts w:hint="default"/>
+          <w:sz w:val="21"/>
+          <w:lang w:val="en-US" w:eastAsia="zh-CN"/>
+        </w:rPr>
+      </w:pPr>
+      <w:r>
+        <w:rPr>
+          <w:rFonts w:hint="eastAsia"/>
+          <w:sz w:val="21"/>
+          <w:lang w:val="en-US" w:eastAsia="zh-CN"/>
+        </w:rPr>
+        <w:t>Team          cpu-</w:t>
+      </w:r>
+    </w:p>
+    <w:p>
+      <w:pPr>
+        <w:ind w:left="420" w:leftChars="0" w:firstLine="420" w:firstLineChars="0"/>
+        <w:rPr>
+          <w:rFonts w:hint="default"/>
+          <w:color w:val="auto"/>
+          <w:sz w:val="21"/>
+          <w:lang w:val="en-US" w:eastAsia="zh-CN"/>
+        </w:rPr>
+      </w:pPr>
+      <w:r>
+        <w:rPr>
+          <w:rFonts w:hint="default"/>
+          <w:color w:val="auto"/>
+          <w:sz w:val="21"/>
+          <w:lang w:val="en-US" w:eastAsia="zh-CN"/>
+        </w:rPr>
+        <w:t>均响应时间，总响应次数：</w:t>
+      </w:r>
+      <w:r>
+        <w:rPr>
+          <w:rFonts w:hint="eastAsia"/>
+          <w:color w:val="auto"/>
+          <w:sz w:val="21"/>
+          <w:lang w:val="en-US" w:eastAsia="zh-CN"/>
+        </w:rPr>
+        <w:t>4.73 ms 76 k</w:t>
+      </w:r>
+    </w:p>
+    <w:p>
+      <w:pPr>
+        <w:ind w:left="420" w:leftChars="0" w:firstLine="420" w:firstLineChars="0"/>
+        <w:rPr>
+          <w:rFonts w:hint="eastAsia"/>
+          <w:color w:val="auto"/>
+          <w:sz w:val="21"/>
+          <w:lang w:val="en-US" w:eastAsia="zh-CN"/>
+        </w:rPr>
+      </w:pPr>
+      <w:r>
+        <w:rPr>
+          <w:rFonts w:hint="eastAsia"/>
+          <w:color w:val="auto"/>
+          <w:sz w:val="21"/>
+          <w:lang w:val="en-US" w:eastAsia="zh-CN"/>
+        </w:rPr>
+        <w:t>Iftop 2S收发 :  5.7MB</w:t>
+      </w:r>
+    </w:p>
+    <w:p>
+      <w:pPr>
+        <w:ind w:firstLine="420" w:firstLineChars="0"/>
+        <w:rPr>
+          <w:rFonts w:hint="eastAsia"/>
+          <w:sz w:val="21"/>
+          <w:lang w:val="en-US" w:eastAsia="zh-CN"/>
+        </w:rPr>
+      </w:pPr>
+      <w:r>
+        <w:rPr>
+          <w:rFonts w:hint="eastAsia"/>
+          <w:sz w:val="21"/>
+          <w:lang w:val="en-US" w:eastAsia="zh-CN"/>
+        </w:rPr>
+        <w:t xml:space="preserve">    </w:t>
+      </w:r>
+    </w:p>
+    <w:p>
+      <w:pPr>
+        <w:ind w:firstLine="420" w:firstLineChars="0"/>
+        <w:rPr>
+          <w:rFonts w:hint="default"/>
+          <w:sz w:val="21"/>
+          <w:lang w:val="en-US" w:eastAsia="zh-CN"/>
+        </w:rPr>
+      </w:pPr>
+      <w:r>
+        <w:rPr>
+          <w:rFonts w:hint="eastAsia"/>
+          <w:sz w:val="21"/>
+          <w:lang w:val="en-US" w:eastAsia="zh-CN"/>
+        </w:rPr>
+        <w:t xml:space="preserve">    运行正常</w:t>
+      </w:r>
+    </w:p>
+    <w:p>
+      <w:pPr>
+        <w:rPr>
+          <w:rFonts w:hint="eastAsia"/>
+          <w:sz w:val="21"/>
+          <w:lang w:val="en-US" w:eastAsia="zh-CN"/>
+        </w:rPr>
+      </w:pPr>
+      <w:r>
+        <w:rPr>
+          <w:rFonts w:hint="eastAsia"/>
+          <w:sz w:val="21"/>
+          <w:lang w:val="en-US" w:eastAsia="zh-CN"/>
+        </w:rPr>
+        <w:t>}</w:t>
+      </w:r>
+    </w:p>
+    <w:p>
+      <w:pPr>
+        <w:rPr>
+          <w:rFonts w:hint="eastAsia"/>
+          <w:sz w:val="21"/>
+          <w:lang w:val="en-US" w:eastAsia="zh-CN"/>
+        </w:rPr>
+      </w:pPr>
+    </w:p>
+    <w:p>
+      <w:pPr>
+        <w:rPr>
+          <w:rFonts w:hint="default"/>
+          <w:sz w:val="21"/>
+          <w:lang w:val="en-US" w:eastAsia="zh-CN"/>
+        </w:rPr>
+      </w:pPr>
+      <w:r>
+        <w:rPr>
+          <w:rFonts w:hint="eastAsia"/>
+          <w:sz w:val="21"/>
+          <w:lang w:val="en-US" w:eastAsia="zh-CN"/>
+        </w:rPr>
+        <w:t>------------------------------------------------------------测试并发底----------------------------------------------------</w:t>
+      </w:r>
+    </w:p>
+    <w:p>
+      <w:pPr>
+        <w:rPr>
+          <w:rFonts w:hint="eastAsia"/>
+          <w:sz w:val="21"/>
+          <w:lang w:val="en-US" w:eastAsia="zh-CN"/>
+        </w:rPr>
+      </w:pPr>
+    </w:p>
+    <w:p>
+      <w:pPr>
+        <w:rPr>
+          <w:rFonts w:hint="eastAsia"/>
+          <w:sz w:val="21"/>
+          <w:lang w:val="en-US" w:eastAsia="zh-CN"/>
+        </w:rPr>
+      </w:pPr>
+      <w:r>
+        <w:rPr>
+          <w:rFonts w:hint="eastAsia"/>
+          <w:sz w:val="21"/>
+          <w:lang w:val="en-US" w:eastAsia="zh-CN"/>
+        </w:rPr>
+        <w:tab/>
+      </w:r>
+    </w:p>
+    <w:p>
+      <w:pPr>
+        <w:rPr>
+          <w:rFonts w:hint="eastAsia"/>
+          <w:sz w:val="21"/>
+          <w:lang w:val="en-US" w:eastAsia="zh-CN"/>
+        </w:rPr>
+      </w:pPr>
+    </w:p>
+    <w:p>
+      <w:pPr>
+        <w:rPr>
+          <w:rFonts w:hint="eastAsia"/>
+          <w:sz w:val="21"/>
+          <w:lang w:val="en-US" w:eastAsia="zh-CN"/>
+        </w:rPr>
+      </w:pPr>
+      <w:r>
+        <w:rPr>
+          <w:rFonts w:hint="eastAsia"/>
+          <w:sz w:val="21"/>
+          <w:lang w:val="en-US" w:eastAsia="zh-CN"/>
+        </w:rPr>
+        <w:t>测试结果11：</w:t>
+      </w:r>
+    </w:p>
+    <w:p>
+      <w:pPr>
+        <w:rPr>
+          <w:rFonts w:hint="eastAsia"/>
+          <w:sz w:val="21"/>
+          <w:lang w:val="en-US" w:eastAsia="zh-CN"/>
+        </w:rPr>
+      </w:pPr>
+      <w:r>
+        <w:rPr>
+          <w:rFonts w:hint="eastAsia"/>
+          <w:sz w:val="21"/>
+          <w:lang w:val="en-US" w:eastAsia="zh-CN"/>
+        </w:rPr>
+        <w:t>{</w:t>
+      </w:r>
+      <w:r>
+        <w:rPr>
+          <w:rFonts w:hint="eastAsia"/>
+          <w:sz w:val="21"/>
+          <w:lang w:val="en-US" w:eastAsia="zh-CN"/>
+        </w:rPr>
+        <w:tab/>
+      </w:r>
+    </w:p>
+    <w:p>
+      <w:pPr>
+        <w:ind w:firstLine="420" w:firstLineChars="0"/>
+        <w:rPr>
+          <w:rFonts w:hint="eastAsia"/>
+          <w:sz w:val="21"/>
+          <w:lang w:val="en-US" w:eastAsia="zh-CN"/>
+        </w:rPr>
+      </w:pPr>
+      <w:r>
+        <w:rPr>
+          <w:rFonts w:hint="eastAsia"/>
+          <w:sz w:val="21"/>
+          <w:lang w:val="en-US" w:eastAsia="zh-CN"/>
+        </w:rPr>
+        <w:t xml:space="preserve">硬件环境：电脑1 </w:t>
+      </w:r>
+    </w:p>
+    <w:p>
+      <w:pPr>
+        <w:ind w:firstLine="420" w:firstLineChars="0"/>
+        <w:rPr>
+          <w:rFonts w:hint="default"/>
+          <w:sz w:val="21"/>
+          <w:lang w:val="en-US" w:eastAsia="zh-CN"/>
+        </w:rPr>
+      </w:pPr>
+      <w:r>
+        <w:rPr>
+          <w:rFonts w:hint="eastAsia"/>
+          <w:sz w:val="21"/>
+          <w:lang w:val="en-US" w:eastAsia="zh-CN"/>
+        </w:rPr>
+        <w:t>进程：2 mf,  4 acc_svr,  1 simulate_client,  2 login,  3 zone,  1 team,  1 statistics</w:t>
+      </w:r>
+    </w:p>
+    <w:p>
+      <w:pPr>
+        <w:ind w:left="420" w:leftChars="0" w:firstLine="420" w:firstLineChars="0"/>
+        <w:rPr>
+          <w:rFonts w:hint="eastAsia"/>
+          <w:sz w:val="21"/>
+          <w:lang w:val="en-US" w:eastAsia="zh-CN"/>
+        </w:rPr>
+      </w:pPr>
+      <w:r>
+        <w:rPr>
+          <w:rFonts w:hint="eastAsia"/>
+          <w:sz w:val="21"/>
+          <w:lang w:val="en-US" w:eastAsia="zh-CN"/>
+        </w:rPr>
+        <w:t>效果：</w:t>
+      </w:r>
+    </w:p>
+    <w:p>
+      <w:pPr>
+        <w:ind w:left="420" w:leftChars="0" w:firstLine="420" w:firstLineChars="0"/>
+        <w:rPr>
+          <w:rFonts w:hint="eastAsia"/>
+          <w:sz w:val="21"/>
+          <w:lang w:val="en-US" w:eastAsia="zh-CN"/>
+        </w:rPr>
+      </w:pPr>
+      <w:r>
+        <w:rPr>
+          <w:rFonts w:hint="eastAsia"/>
+          <w:sz w:val="21"/>
+          <w:lang w:val="en-US" w:eastAsia="zh-CN"/>
+        </w:rPr>
+        <w:t>并发数： 1</w:t>
+      </w:r>
+    </w:p>
+    <w:p>
+      <w:pPr>
+        <w:ind w:left="420" w:leftChars="0" w:firstLine="420" w:firstLineChars="0"/>
+        <w:rPr>
+          <w:rFonts w:hint="default"/>
+          <w:sz w:val="21"/>
+          <w:lang w:val="en-US" w:eastAsia="zh-CN"/>
+        </w:rPr>
+      </w:pPr>
+      <w:r>
+        <w:rPr>
+          <w:rFonts w:hint="eastAsia"/>
+          <w:sz w:val="21"/>
+          <w:lang w:val="en-US" w:eastAsia="zh-CN"/>
+        </w:rPr>
+        <w:t xml:space="preserve">ZONE客户端每秒请求次数，收发：5*1024， 10MB </w:t>
+      </w:r>
+    </w:p>
+    <w:p>
+      <w:pPr>
+        <w:ind w:left="420" w:leftChars="0" w:firstLine="420" w:firstLineChars="0"/>
+        <w:rPr>
+          <w:rFonts w:hint="eastAsia"/>
+          <w:sz w:val="21"/>
+          <w:lang w:val="en-US" w:eastAsia="zh-CN"/>
+        </w:rPr>
+      </w:pPr>
+      <w:r>
+        <w:rPr>
+          <w:rFonts w:hint="eastAsia"/>
+          <w:sz w:val="21"/>
+          <w:lang w:val="en-US" w:eastAsia="zh-CN"/>
+        </w:rPr>
+        <w:t>所有zone       每秒响应请求数，每秒收发字节数：4.35 k 8.59 Mb</w:t>
+      </w:r>
+    </w:p>
+    <w:p>
+      <w:pPr>
+        <w:ind w:left="420" w:leftChars="0" w:firstLine="420" w:firstLineChars="0"/>
+        <w:rPr>
+          <w:rFonts w:hint="default"/>
+          <w:sz w:val="21"/>
+          <w:lang w:val="en-US" w:eastAsia="zh-CN"/>
+        </w:rPr>
+      </w:pPr>
+      <w:r>
+        <w:rPr>
+          <w:rFonts w:hint="eastAsia"/>
+          <w:sz w:val="21"/>
+          <w:lang w:val="en-US" w:eastAsia="zh-CN"/>
+        </w:rPr>
+        <w:t>team 每秒响应请求数，收发字节数：-</w:t>
+      </w:r>
+    </w:p>
+    <w:p>
+      <w:pPr>
+        <w:ind w:left="420" w:leftChars="0" w:firstLine="420" w:firstLineChars="0"/>
+        <w:rPr>
+          <w:rFonts w:hint="default"/>
+          <w:sz w:val="21"/>
+          <w:lang w:val="en-US" w:eastAsia="zh-CN"/>
+        </w:rPr>
+      </w:pPr>
+      <w:r>
+        <w:rPr>
+          <w:rFonts w:hint="eastAsia"/>
+          <w:sz w:val="21"/>
+          <w:lang w:val="en-US" w:eastAsia="zh-CN"/>
+        </w:rPr>
+        <w:t>acc_svr</w:t>
+      </w:r>
+      <w:r>
+        <w:rPr>
+          <w:rFonts w:hint="eastAsia"/>
+          <w:sz w:val="21"/>
+          <w:lang w:val="en-US" w:eastAsia="zh-CN"/>
+        </w:rPr>
+        <w:tab/>
+      </w:r>
+      <w:r>
+        <w:rPr>
+          <w:rFonts w:hint="eastAsia"/>
+          <w:sz w:val="21"/>
+          <w:lang w:val="en-US" w:eastAsia="zh-CN"/>
+        </w:rPr>
+        <w:tab/>
+      </w:r>
+      <w:r>
+        <w:rPr>
+          <w:rFonts w:hint="eastAsia"/>
+          <w:sz w:val="21"/>
+          <w:lang w:val="en-US" w:eastAsia="zh-CN"/>
+        </w:rPr>
+        <w:t xml:space="preserve">  cpu - 10</w:t>
+      </w:r>
+    </w:p>
+    <w:p>
+      <w:pPr>
+        <w:ind w:left="420" w:leftChars="0" w:firstLine="420" w:firstLineChars="0"/>
+        <w:rPr>
+          <w:rFonts w:hint="default"/>
+          <w:sz w:val="21"/>
+          <w:lang w:val="en-US" w:eastAsia="zh-CN"/>
+        </w:rPr>
+      </w:pPr>
+      <w:r>
+        <w:rPr>
+          <w:rFonts w:hint="eastAsia"/>
+          <w:sz w:val="21"/>
+          <w:lang w:val="en-US" w:eastAsia="zh-CN"/>
+        </w:rPr>
+        <w:t>simulate_client  cpu -20</w:t>
+      </w:r>
+    </w:p>
+    <w:p>
+      <w:pPr>
+        <w:ind w:left="420" w:leftChars="0" w:firstLine="420" w:firstLineChars="0"/>
+        <w:rPr>
+          <w:rFonts w:hint="default"/>
+          <w:sz w:val="21"/>
+          <w:lang w:val="en-US" w:eastAsia="zh-CN"/>
+        </w:rPr>
+      </w:pPr>
+      <w:r>
+        <w:rPr>
+          <w:rFonts w:hint="eastAsia"/>
+          <w:sz w:val="21"/>
+          <w:lang w:val="en-US" w:eastAsia="zh-CN"/>
+        </w:rPr>
+        <w:t>Zone          cpu -10</w:t>
+      </w:r>
+    </w:p>
+    <w:p>
+      <w:pPr>
+        <w:ind w:left="420" w:leftChars="0" w:firstLine="420" w:firstLineChars="0"/>
+        <w:rPr>
+          <w:rFonts w:hint="default"/>
+          <w:sz w:val="21"/>
+          <w:lang w:val="en-US" w:eastAsia="zh-CN"/>
+        </w:rPr>
+      </w:pPr>
+      <w:r>
+        <w:rPr>
+          <w:rFonts w:hint="eastAsia"/>
+          <w:sz w:val="21"/>
+          <w:lang w:val="en-US" w:eastAsia="zh-CN"/>
+        </w:rPr>
+        <w:t>Team          cpu-</w:t>
+      </w:r>
+    </w:p>
+    <w:p>
+      <w:pPr>
+        <w:ind w:left="420" w:leftChars="0" w:firstLine="420" w:firstLineChars="0"/>
+        <w:rPr>
+          <w:rFonts w:hint="default"/>
+          <w:color w:val="auto"/>
+          <w:sz w:val="21"/>
+          <w:lang w:val="en-US" w:eastAsia="zh-CN"/>
+        </w:rPr>
+      </w:pPr>
+      <w:r>
+        <w:rPr>
+          <w:rFonts w:hint="default"/>
+          <w:color w:val="auto"/>
+          <w:sz w:val="21"/>
+          <w:lang w:val="en-US" w:eastAsia="zh-CN"/>
+        </w:rPr>
+        <w:t>均响应时间，总响应次数：</w:t>
+      </w:r>
+      <w:r>
+        <w:rPr>
+          <w:rFonts w:hint="eastAsia"/>
+          <w:color w:val="auto"/>
+          <w:sz w:val="21"/>
+          <w:lang w:val="en-US" w:eastAsia="zh-CN"/>
+        </w:rPr>
+        <w:t>0.34 ms 958 k</w:t>
+      </w:r>
+    </w:p>
+    <w:p>
+      <w:pPr>
+        <w:ind w:left="420" w:leftChars="0" w:firstLine="420" w:firstLineChars="0"/>
+        <w:rPr>
+          <w:rFonts w:hint="eastAsia"/>
+          <w:color w:val="auto"/>
+          <w:sz w:val="21"/>
+          <w:lang w:val="en-US" w:eastAsia="zh-CN"/>
+        </w:rPr>
+      </w:pPr>
+      <w:r>
+        <w:rPr>
+          <w:rFonts w:hint="eastAsia"/>
+          <w:color w:val="auto"/>
+          <w:sz w:val="21"/>
+          <w:lang w:val="en-US" w:eastAsia="zh-CN"/>
+        </w:rPr>
+        <w:t>Iftop 2S收发 :  60~90MB</w:t>
+      </w:r>
+    </w:p>
+    <w:p>
+      <w:pPr>
+        <w:ind w:firstLine="420" w:firstLineChars="0"/>
+        <w:rPr>
+          <w:rFonts w:hint="eastAsia"/>
+          <w:sz w:val="21"/>
+          <w:lang w:val="en-US" w:eastAsia="zh-CN"/>
+        </w:rPr>
+      </w:pPr>
+      <w:r>
+        <w:rPr>
+          <w:rFonts w:hint="eastAsia"/>
+          <w:sz w:val="21"/>
+          <w:lang w:val="en-US" w:eastAsia="zh-CN"/>
+        </w:rPr>
+        <w:t xml:space="preserve">    </w:t>
+      </w:r>
+    </w:p>
+    <w:p>
+      <w:pPr>
+        <w:ind w:firstLine="420" w:firstLineChars="0"/>
+        <w:rPr>
+          <w:rFonts w:hint="default"/>
+          <w:sz w:val="21"/>
+          <w:lang w:val="en-US" w:eastAsia="zh-CN"/>
+        </w:rPr>
+      </w:pPr>
+      <w:r>
+        <w:rPr>
+          <w:rFonts w:hint="eastAsia"/>
+          <w:sz w:val="21"/>
+          <w:lang w:val="en-US" w:eastAsia="zh-CN"/>
+        </w:rPr>
+        <w:t xml:space="preserve">    达不到每秒10MB的期望。每秒小部分请求处理不过来，瓶颈是IO。</w:t>
+      </w:r>
+    </w:p>
+    <w:p>
+      <w:pPr>
+        <w:rPr>
+          <w:rFonts w:hint="eastAsia"/>
+          <w:sz w:val="21"/>
+          <w:lang w:val="en-US" w:eastAsia="zh-CN"/>
+        </w:rPr>
+      </w:pPr>
+      <w:r>
+        <w:rPr>
+          <w:rFonts w:hint="eastAsia"/>
+          <w:sz w:val="21"/>
+          <w:lang w:val="en-US" w:eastAsia="zh-CN"/>
+        </w:rPr>
+        <w:t>}</w:t>
+      </w:r>
+    </w:p>
+    <w:p>
+      <w:pPr>
+        <w:rPr>
+          <w:rFonts w:hint="eastAsia"/>
+          <w:sz w:val="21"/>
+          <w:lang w:val="en-US" w:eastAsia="zh-CN"/>
+        </w:rPr>
+      </w:pPr>
+      <w:r>
+        <w:rPr>
+          <w:rFonts w:hint="eastAsia"/>
+          <w:sz w:val="21"/>
+          <w:lang w:val="en-US" w:eastAsia="zh-CN"/>
+        </w:rPr>
+        <w:t>测试结果12：</w:t>
+      </w:r>
+    </w:p>
+    <w:p>
+      <w:pPr>
+        <w:rPr>
+          <w:rFonts w:hint="default"/>
+          <w:sz w:val="21"/>
+          <w:lang w:val="en-US" w:eastAsia="zh-CN"/>
+        </w:rPr>
+      </w:pPr>
+      <w:r>
+        <w:rPr>
+          <w:rFonts w:hint="eastAsia"/>
+          <w:sz w:val="21"/>
+          <w:lang w:val="en-US" w:eastAsia="zh-CN"/>
+        </w:rPr>
+        <w:t>{</w:t>
+      </w:r>
+      <w:r>
+        <w:rPr>
+          <w:rFonts w:hint="eastAsia"/>
+          <w:sz w:val="21"/>
+          <w:lang w:val="en-US" w:eastAsia="zh-CN"/>
+        </w:rPr>
+        <w:tab/>
+      </w:r>
+    </w:p>
+    <w:p>
+      <w:pPr>
+        <w:ind w:firstLine="420" w:firstLineChars="0"/>
+        <w:rPr>
+          <w:rFonts w:hint="eastAsia"/>
+          <w:sz w:val="21"/>
+          <w:lang w:val="en-US" w:eastAsia="zh-CN"/>
+        </w:rPr>
+      </w:pPr>
+      <w:r>
+        <w:rPr>
+          <w:rFonts w:hint="eastAsia"/>
+          <w:sz w:val="21"/>
+          <w:lang w:val="en-US" w:eastAsia="zh-CN"/>
+        </w:rPr>
+        <w:t xml:space="preserve">硬件环境：电脑1 </w:t>
+      </w:r>
+    </w:p>
+    <w:p>
+      <w:pPr>
+        <w:ind w:firstLine="420" w:firstLineChars="0"/>
+        <w:rPr>
+          <w:rFonts w:hint="default"/>
+          <w:sz w:val="21"/>
+          <w:lang w:val="en-US" w:eastAsia="zh-CN"/>
+        </w:rPr>
+      </w:pPr>
+      <w:r>
+        <w:rPr>
+          <w:rFonts w:hint="eastAsia"/>
+          <w:sz w:val="21"/>
+          <w:lang w:val="en-US" w:eastAsia="zh-CN"/>
+        </w:rPr>
+        <w:t>进程：2 mf,  4 acc_svr,  1 simulate_client,  2 login,  3 zone,  1 team,  1 statistics</w:t>
+      </w:r>
+    </w:p>
+    <w:p>
+      <w:pPr>
+        <w:ind w:left="420" w:leftChars="0" w:firstLine="420" w:firstLineChars="0"/>
+        <w:rPr>
+          <w:rFonts w:hint="eastAsia"/>
+          <w:sz w:val="21"/>
+          <w:lang w:val="en-US" w:eastAsia="zh-CN"/>
+        </w:rPr>
+      </w:pPr>
+      <w:r>
+        <w:rPr>
+          <w:rFonts w:hint="eastAsia"/>
+          <w:sz w:val="21"/>
+          <w:lang w:val="en-US" w:eastAsia="zh-CN"/>
+        </w:rPr>
+        <w:t>效果：</w:t>
+      </w:r>
+    </w:p>
+    <w:p>
+      <w:pPr>
+        <w:ind w:left="420" w:leftChars="0" w:firstLine="420" w:firstLineChars="0"/>
+        <w:rPr>
+          <w:rFonts w:hint="eastAsia"/>
+          <w:sz w:val="21"/>
+          <w:lang w:val="en-US" w:eastAsia="zh-CN"/>
+        </w:rPr>
+      </w:pPr>
+      <w:r>
+        <w:rPr>
+          <w:rFonts w:hint="eastAsia"/>
+          <w:sz w:val="21"/>
+          <w:lang w:val="en-US" w:eastAsia="zh-CN"/>
+        </w:rPr>
+        <w:t>并发数： 1</w:t>
+      </w:r>
+    </w:p>
+    <w:p>
+      <w:pPr>
+        <w:ind w:left="420" w:leftChars="0" w:firstLine="420" w:firstLineChars="0"/>
+        <w:rPr>
+          <w:rFonts w:hint="default"/>
+          <w:sz w:val="21"/>
+          <w:lang w:val="en-US" w:eastAsia="zh-CN"/>
+        </w:rPr>
+      </w:pPr>
+      <w:r>
+        <w:rPr>
+          <w:rFonts w:hint="eastAsia"/>
+          <w:sz w:val="21"/>
+          <w:lang w:val="en-US" w:eastAsia="zh-CN"/>
+        </w:rPr>
+        <w:t xml:space="preserve">ZONE客户端每秒请求次数，收发：2*1024， 4MB </w:t>
+      </w:r>
+    </w:p>
+    <w:p>
+      <w:pPr>
+        <w:ind w:left="420" w:leftChars="0" w:firstLine="420" w:firstLineChars="0"/>
+        <w:rPr>
+          <w:rFonts w:hint="eastAsia"/>
+          <w:sz w:val="21"/>
+          <w:lang w:val="en-US" w:eastAsia="zh-CN"/>
+        </w:rPr>
+      </w:pPr>
+      <w:r>
+        <w:rPr>
+          <w:rFonts w:hint="eastAsia"/>
+          <w:sz w:val="21"/>
+          <w:lang w:val="en-US" w:eastAsia="zh-CN"/>
+        </w:rPr>
+        <w:t>所有zone       每秒响应请求数，每秒收发字节数： 2.05 k 4.05 Mb</w:t>
+      </w:r>
+    </w:p>
+    <w:p>
+      <w:pPr>
+        <w:ind w:left="420" w:leftChars="0" w:firstLine="420" w:firstLineChars="0"/>
+        <w:rPr>
+          <w:rFonts w:hint="default"/>
+          <w:sz w:val="21"/>
+          <w:lang w:val="en-US" w:eastAsia="zh-CN"/>
+        </w:rPr>
+      </w:pPr>
+      <w:r>
+        <w:rPr>
+          <w:rFonts w:hint="eastAsia"/>
+          <w:sz w:val="21"/>
+          <w:lang w:val="en-US" w:eastAsia="zh-CN"/>
+        </w:rPr>
+        <w:t>team 每秒响应请求数，收发字节数：-</w:t>
+      </w:r>
+    </w:p>
+    <w:p>
+      <w:pPr>
+        <w:ind w:left="420" w:leftChars="0" w:firstLine="420" w:firstLineChars="0"/>
+        <w:rPr>
+          <w:rFonts w:hint="default"/>
+          <w:sz w:val="21"/>
+          <w:lang w:val="en-US" w:eastAsia="zh-CN"/>
+        </w:rPr>
+      </w:pPr>
+      <w:r>
+        <w:rPr>
+          <w:rFonts w:hint="eastAsia"/>
+          <w:sz w:val="21"/>
+          <w:lang w:val="en-US" w:eastAsia="zh-CN"/>
+        </w:rPr>
+        <w:t>acc_svr</w:t>
+      </w:r>
+      <w:r>
+        <w:rPr>
+          <w:rFonts w:hint="eastAsia"/>
+          <w:sz w:val="21"/>
+          <w:lang w:val="en-US" w:eastAsia="zh-CN"/>
+        </w:rPr>
+        <w:tab/>
+      </w:r>
+      <w:r>
+        <w:rPr>
+          <w:rFonts w:hint="eastAsia"/>
+          <w:sz w:val="21"/>
+          <w:lang w:val="en-US" w:eastAsia="zh-CN"/>
+        </w:rPr>
+        <w:tab/>
+      </w:r>
+      <w:r>
+        <w:rPr>
+          <w:rFonts w:hint="eastAsia"/>
+          <w:sz w:val="21"/>
+          <w:lang w:val="en-US" w:eastAsia="zh-CN"/>
+        </w:rPr>
+        <w:t xml:space="preserve">  cpu - 10</w:t>
+      </w:r>
+    </w:p>
+    <w:p>
+      <w:pPr>
+        <w:ind w:left="420" w:leftChars="0" w:firstLine="420" w:firstLineChars="0"/>
+        <w:rPr>
+          <w:rFonts w:hint="default"/>
+          <w:sz w:val="21"/>
+          <w:lang w:val="en-US" w:eastAsia="zh-CN"/>
+        </w:rPr>
+      </w:pPr>
+      <w:r>
+        <w:rPr>
+          <w:rFonts w:hint="eastAsia"/>
+          <w:sz w:val="21"/>
+          <w:lang w:val="en-US" w:eastAsia="zh-CN"/>
+        </w:rPr>
+        <w:t>simulate_client  cpu -10</w:t>
+      </w:r>
+    </w:p>
+    <w:p>
+      <w:pPr>
+        <w:ind w:left="420" w:leftChars="0" w:firstLine="420" w:firstLineChars="0"/>
+        <w:rPr>
+          <w:rFonts w:hint="default"/>
+          <w:sz w:val="21"/>
+          <w:lang w:val="en-US" w:eastAsia="zh-CN"/>
+        </w:rPr>
+      </w:pPr>
+      <w:r>
+        <w:rPr>
+          <w:rFonts w:hint="eastAsia"/>
+          <w:sz w:val="21"/>
+          <w:lang w:val="en-US" w:eastAsia="zh-CN"/>
+        </w:rPr>
+        <w:t>Zone          cpu -10</w:t>
+      </w:r>
+    </w:p>
+    <w:p>
+      <w:pPr>
+        <w:ind w:left="420" w:leftChars="0" w:firstLine="420" w:firstLineChars="0"/>
+        <w:rPr>
+          <w:rFonts w:hint="default"/>
+          <w:sz w:val="21"/>
+          <w:lang w:val="en-US" w:eastAsia="zh-CN"/>
+        </w:rPr>
+      </w:pPr>
+      <w:r>
+        <w:rPr>
+          <w:rFonts w:hint="eastAsia"/>
+          <w:sz w:val="21"/>
+          <w:lang w:val="en-US" w:eastAsia="zh-CN"/>
+        </w:rPr>
+        <w:t>Team          cpu-</w:t>
+      </w:r>
+    </w:p>
+    <w:p>
+      <w:pPr>
+        <w:ind w:left="420" w:leftChars="0" w:firstLine="420" w:firstLineChars="0"/>
+        <w:rPr>
+          <w:rFonts w:hint="default"/>
+          <w:color w:val="auto"/>
+          <w:sz w:val="21"/>
+          <w:lang w:val="en-US" w:eastAsia="zh-CN"/>
+        </w:rPr>
+      </w:pPr>
+      <w:r>
+        <w:rPr>
+          <w:rFonts w:hint="default"/>
+          <w:color w:val="auto"/>
+          <w:sz w:val="21"/>
+          <w:lang w:val="en-US" w:eastAsia="zh-CN"/>
+        </w:rPr>
+        <w:t>均响应时间，总响应次数：</w:t>
+      </w:r>
+      <w:r>
+        <w:rPr>
+          <w:rFonts w:hint="eastAsia"/>
+          <w:color w:val="auto"/>
+          <w:sz w:val="21"/>
+          <w:lang w:val="en-US" w:eastAsia="zh-CN"/>
+        </w:rPr>
+        <w:t>0.34 ms 958 k</w:t>
+      </w:r>
+    </w:p>
+    <w:p>
+      <w:pPr>
+        <w:ind w:left="420" w:leftChars="0" w:firstLine="420" w:firstLineChars="0"/>
+        <w:rPr>
+          <w:rFonts w:hint="eastAsia"/>
+          <w:color w:val="auto"/>
+          <w:sz w:val="21"/>
+          <w:lang w:val="en-US" w:eastAsia="zh-CN"/>
+        </w:rPr>
+      </w:pPr>
+      <w:r>
+        <w:rPr>
+          <w:rFonts w:hint="eastAsia"/>
+          <w:color w:val="auto"/>
+          <w:sz w:val="21"/>
+          <w:lang w:val="en-US" w:eastAsia="zh-CN"/>
+        </w:rPr>
+        <w:t>Iftop 2S收发 :  30~40MB</w:t>
+      </w:r>
+    </w:p>
+    <w:p>
+      <w:pPr>
+        <w:ind w:firstLine="420" w:firstLineChars="0"/>
+        <w:rPr>
+          <w:rFonts w:hint="eastAsia"/>
+          <w:sz w:val="21"/>
+          <w:lang w:val="en-US" w:eastAsia="zh-CN"/>
+        </w:rPr>
+      </w:pPr>
+      <w:r>
+        <w:rPr>
+          <w:rFonts w:hint="eastAsia"/>
+          <w:sz w:val="21"/>
+          <w:lang w:val="en-US" w:eastAsia="zh-CN"/>
+        </w:rPr>
+        <w:t xml:space="preserve">    </w:t>
+      </w:r>
+    </w:p>
+    <w:p>
+      <w:pPr>
+        <w:ind w:firstLine="420" w:firstLineChars="0"/>
+        <w:rPr>
+          <w:rFonts w:hint="default"/>
+          <w:sz w:val="21"/>
+          <w:lang w:val="en-US" w:eastAsia="zh-CN"/>
+        </w:rPr>
+      </w:pPr>
+      <w:r>
+        <w:rPr>
+          <w:rFonts w:hint="eastAsia"/>
+          <w:sz w:val="21"/>
+          <w:lang w:val="en-US" w:eastAsia="zh-CN"/>
+        </w:rPr>
+        <w:t xml:space="preserve">    运行正常， 达到每秒4MB的期望</w:t>
+      </w:r>
+    </w:p>
+    <w:p>
+      <w:pPr>
+        <w:rPr>
+          <w:rFonts w:hint="eastAsia"/>
+          <w:sz w:val="21"/>
+          <w:lang w:val="en-US" w:eastAsia="zh-CN"/>
+        </w:rPr>
+      </w:pPr>
+      <w:r>
+        <w:rPr>
+          <w:rFonts w:hint="eastAsia"/>
+          <w:sz w:val="21"/>
+          <w:lang w:val="en-US" w:eastAsia="zh-CN"/>
+        </w:rPr>
+        <w:t>}</w:t>
+      </w:r>
+    </w:p>
+    <w:p>
+      <w:pPr>
+        <w:rPr>
+          <w:rFonts w:hint="eastAsia"/>
+          <w:sz w:val="21"/>
+          <w:lang w:val="en-US" w:eastAsia="zh-CN"/>
+        </w:rPr>
+      </w:pPr>
+      <w:r>
+        <w:rPr>
+          <w:rFonts w:hint="eastAsia"/>
+          <w:sz w:val="21"/>
+          <w:lang w:val="en-US" w:eastAsia="zh-CN"/>
+        </w:rPr>
+        <w:t>测试结果13</w:t>
       </w:r>
       <w:bookmarkStart w:id="0" w:name="_GoBack"/>
       <w:bookmarkEnd w:id="0"/>
       <w:r>
         <w:rPr>
           <w:rFonts w:hint="eastAsia"/>
+          <w:sz w:val="21"/>
+          <w:lang w:val="en-US" w:eastAsia="zh-CN"/>
+        </w:rPr>
+        <w:t>：</w:t>
+      </w:r>
+    </w:p>
+    <w:p>
+      <w:pPr>
+        <w:rPr>
+          <w:rFonts w:hint="default"/>
+          <w:sz w:val="21"/>
+          <w:lang w:val="en-US" w:eastAsia="zh-CN"/>
+        </w:rPr>
+      </w:pPr>
+      <w:r>
+        <w:rPr>
+          <w:rFonts w:hint="eastAsia"/>
+          <w:sz w:val="21"/>
+          <w:lang w:val="en-US" w:eastAsia="zh-CN"/>
+        </w:rPr>
+        <w:t>{</w:t>
+      </w:r>
+      <w:r>
+        <w:rPr>
+          <w:rFonts w:hint="eastAsia"/>
+          <w:sz w:val="21"/>
+          <w:lang w:val="en-US" w:eastAsia="zh-CN"/>
+        </w:rPr>
+        <w:tab/>
+      </w:r>
+    </w:p>
+    <w:p>
+      <w:pPr>
+        <w:ind w:firstLine="420" w:firstLineChars="0"/>
+        <w:rPr>
+          <w:rFonts w:hint="eastAsia"/>
+          <w:sz w:val="21"/>
+          <w:lang w:val="en-US" w:eastAsia="zh-CN"/>
+        </w:rPr>
+      </w:pPr>
+      <w:r>
+        <w:rPr>
+          <w:rFonts w:hint="eastAsia"/>
+          <w:sz w:val="21"/>
+          <w:lang w:val="en-US" w:eastAsia="zh-CN"/>
+        </w:rPr>
+        <w:t xml:space="preserve">硬件环境：电脑1 </w:t>
+      </w:r>
+    </w:p>
+    <w:p>
+      <w:pPr>
+        <w:ind w:firstLine="420" w:firstLineChars="0"/>
+        <w:rPr>
+          <w:rFonts w:hint="default"/>
+          <w:sz w:val="21"/>
+          <w:lang w:val="en-US" w:eastAsia="zh-CN"/>
+        </w:rPr>
+      </w:pPr>
+      <w:r>
+        <w:rPr>
+          <w:rFonts w:hint="eastAsia"/>
+          <w:sz w:val="21"/>
+          <w:lang w:val="en-US" w:eastAsia="zh-CN"/>
+        </w:rPr>
+        <w:t>进程：2 mf,  4 acc_svr,  4 simulate_client,  2 login,  3 zone,  1 team,  1 statistics</w:t>
+      </w:r>
+    </w:p>
+    <w:p>
+      <w:pPr>
+        <w:ind w:left="420" w:leftChars="0" w:firstLine="420" w:firstLineChars="0"/>
+        <w:rPr>
+          <w:rFonts w:hint="eastAsia"/>
+          <w:sz w:val="21"/>
+          <w:lang w:val="en-US" w:eastAsia="zh-CN"/>
+        </w:rPr>
+      </w:pPr>
+      <w:r>
+        <w:rPr>
+          <w:rFonts w:hint="eastAsia"/>
+          <w:sz w:val="21"/>
+          <w:lang w:val="en-US" w:eastAsia="zh-CN"/>
+        </w:rPr>
+        <w:t>效果：</w:t>
+      </w:r>
+    </w:p>
+    <w:p>
+      <w:pPr>
+        <w:ind w:left="420" w:leftChars="0" w:firstLine="420" w:firstLineChars="0"/>
+        <w:rPr>
+          <w:rFonts w:hint="default"/>
+          <w:sz w:val="21"/>
+          <w:lang w:val="en-US" w:eastAsia="zh-CN"/>
+        </w:rPr>
+      </w:pPr>
+      <w:r>
+        <w:rPr>
+          <w:rFonts w:hint="eastAsia"/>
+          <w:sz w:val="21"/>
+          <w:lang w:val="en-US" w:eastAsia="zh-CN"/>
+        </w:rPr>
+        <w:t>并发数： 400</w:t>
+      </w:r>
+    </w:p>
+    <w:p>
+      <w:pPr>
+        <w:ind w:left="420" w:leftChars="0" w:firstLine="420" w:firstLineChars="0"/>
+        <w:rPr>
+          <w:rFonts w:hint="default"/>
+          <w:sz w:val="21"/>
+          <w:lang w:val="en-US" w:eastAsia="zh-CN"/>
+        </w:rPr>
+      </w:pPr>
+      <w:r>
+        <w:rPr>
+          <w:rFonts w:hint="eastAsia"/>
+          <w:sz w:val="21"/>
+          <w:lang w:val="en-US" w:eastAsia="zh-CN"/>
+        </w:rPr>
+        <w:t xml:space="preserve">ZONE客户端每秒请求次数，收发：2*1024， 1600MB </w:t>
+      </w:r>
+    </w:p>
+    <w:p>
+      <w:pPr>
+        <w:ind w:left="420" w:leftChars="0" w:firstLine="420" w:firstLineChars="0"/>
+        <w:rPr>
+          <w:rFonts w:hint="eastAsia"/>
+          <w:sz w:val="21"/>
+          <w:lang w:val="en-US" w:eastAsia="zh-CN"/>
+        </w:rPr>
+      </w:pPr>
+      <w:r>
+        <w:rPr>
+          <w:rFonts w:hint="eastAsia"/>
+          <w:sz w:val="21"/>
+          <w:lang w:val="en-US" w:eastAsia="zh-CN"/>
+        </w:rPr>
+        <w:t>所有zone       每秒响应请求数，每秒收发字节数： 2.05 k 4.05 Mb</w:t>
+      </w:r>
+    </w:p>
+    <w:p>
+      <w:pPr>
+        <w:ind w:left="420" w:leftChars="0" w:firstLine="420" w:firstLineChars="0"/>
+        <w:rPr>
+          <w:rFonts w:hint="default"/>
+          <w:sz w:val="21"/>
+          <w:lang w:val="en-US" w:eastAsia="zh-CN"/>
+        </w:rPr>
+      </w:pPr>
+      <w:r>
+        <w:rPr>
+          <w:rFonts w:hint="eastAsia"/>
+          <w:sz w:val="21"/>
+          <w:lang w:val="en-US" w:eastAsia="zh-CN"/>
+        </w:rPr>
+        <w:t>team 每秒响应请求数，收发字节数：-</w:t>
+      </w:r>
+    </w:p>
+    <w:p>
+      <w:pPr>
+        <w:ind w:left="420" w:leftChars="0" w:firstLine="420" w:firstLineChars="0"/>
+        <w:rPr>
+          <w:rFonts w:hint="default"/>
+          <w:sz w:val="21"/>
+          <w:lang w:val="en-US" w:eastAsia="zh-CN"/>
+        </w:rPr>
+      </w:pPr>
+      <w:r>
+        <w:rPr>
+          <w:rFonts w:hint="eastAsia"/>
+          <w:sz w:val="21"/>
+          <w:lang w:val="en-US" w:eastAsia="zh-CN"/>
+        </w:rPr>
+        <w:t>acc_svr</w:t>
+      </w:r>
+      <w:r>
+        <w:rPr>
+          <w:rFonts w:hint="eastAsia"/>
+          <w:sz w:val="21"/>
+          <w:lang w:val="en-US" w:eastAsia="zh-CN"/>
+        </w:rPr>
+        <w:tab/>
+      </w:r>
+      <w:r>
+        <w:rPr>
+          <w:rFonts w:hint="eastAsia"/>
+          <w:sz w:val="21"/>
+          <w:lang w:val="en-US" w:eastAsia="zh-CN"/>
+        </w:rPr>
+        <w:tab/>
+      </w:r>
+      <w:r>
+        <w:rPr>
+          <w:rFonts w:hint="eastAsia"/>
+          <w:sz w:val="21"/>
+          <w:lang w:val="en-US" w:eastAsia="zh-CN"/>
+        </w:rPr>
+        <w:t xml:space="preserve">  cpu - 10</w:t>
+      </w:r>
+    </w:p>
+    <w:p>
+      <w:pPr>
+        <w:ind w:left="420" w:leftChars="0" w:firstLine="420" w:firstLineChars="0"/>
+        <w:rPr>
+          <w:rFonts w:hint="default"/>
+          <w:sz w:val="21"/>
+          <w:lang w:val="en-US" w:eastAsia="zh-CN"/>
+        </w:rPr>
+      </w:pPr>
+      <w:r>
+        <w:rPr>
+          <w:rFonts w:hint="eastAsia"/>
+          <w:sz w:val="21"/>
+          <w:lang w:val="en-US" w:eastAsia="zh-CN"/>
+        </w:rPr>
+        <w:t>simulate_client  cpu -10</w:t>
+      </w:r>
+    </w:p>
+    <w:p>
+      <w:pPr>
+        <w:ind w:left="420" w:leftChars="0" w:firstLine="420" w:firstLineChars="0"/>
+        <w:rPr>
+          <w:rFonts w:hint="default"/>
+          <w:sz w:val="21"/>
+          <w:lang w:val="en-US" w:eastAsia="zh-CN"/>
+        </w:rPr>
+      </w:pPr>
+      <w:r>
+        <w:rPr>
+          <w:rFonts w:hint="eastAsia"/>
+          <w:sz w:val="21"/>
+          <w:lang w:val="en-US" w:eastAsia="zh-CN"/>
+        </w:rPr>
+        <w:t>Zone          cpu -10</w:t>
+      </w:r>
+    </w:p>
+    <w:p>
+      <w:pPr>
+        <w:ind w:left="420" w:leftChars="0" w:firstLine="420" w:firstLineChars="0"/>
+        <w:rPr>
+          <w:rFonts w:hint="default"/>
+          <w:sz w:val="21"/>
+          <w:lang w:val="en-US" w:eastAsia="zh-CN"/>
+        </w:rPr>
+      </w:pPr>
+      <w:r>
+        <w:rPr>
+          <w:rFonts w:hint="eastAsia"/>
+          <w:sz w:val="21"/>
+          <w:lang w:val="en-US" w:eastAsia="zh-CN"/>
+        </w:rPr>
+        <w:t>Team          cpu-</w:t>
+      </w:r>
+    </w:p>
+    <w:p>
+      <w:pPr>
+        <w:ind w:left="420" w:leftChars="0" w:firstLine="420" w:firstLineChars="0"/>
+        <w:rPr>
+          <w:rFonts w:hint="default"/>
           <w:color w:val="auto"/>
           <w:sz w:val="21"/>
           <w:lang w:val="en-US" w:eastAsia="zh-CN"/>
         </w:rPr>
-        <w:t>MB</w:t>
+      </w:pPr>
+      <w:r>
+        <w:rPr>
+          <w:rFonts w:hint="default"/>
+          <w:color w:val="auto"/>
+          <w:sz w:val="21"/>
+          <w:lang w:val="en-US" w:eastAsia="zh-CN"/>
+        </w:rPr>
+        <w:t>均响应时间，总响应次数：</w:t>
+      </w:r>
+      <w:r>
+        <w:rPr>
+          <w:rFonts w:hint="eastAsia"/>
+          <w:color w:val="auto"/>
+          <w:sz w:val="21"/>
+          <w:lang w:val="en-US" w:eastAsia="zh-CN"/>
+        </w:rPr>
+        <w:t>0.34 ms 958 k</w:t>
+      </w:r>
+    </w:p>
+    <w:p>
+      <w:pPr>
+        <w:ind w:left="420" w:leftChars="0" w:firstLine="420" w:firstLineChars="0"/>
+        <w:rPr>
+          <w:rFonts w:hint="eastAsia"/>
+          <w:color w:val="auto"/>
+          <w:sz w:val="21"/>
+          <w:lang w:val="en-US" w:eastAsia="zh-CN"/>
+        </w:rPr>
+      </w:pPr>
+      <w:r>
+        <w:rPr>
+          <w:rFonts w:hint="eastAsia"/>
+          <w:color w:val="auto"/>
+          <w:sz w:val="21"/>
+          <w:lang w:val="en-US" w:eastAsia="zh-CN"/>
+        </w:rPr>
+        <w:t>Iftop 2S收发 :  30~40MB</w:t>
       </w:r>
     </w:p>
     <w:p>
@@ -5004,7 +6501,7 @@
           <w:sz w:val="21"/>
           <w:lang w:val="en-US" w:eastAsia="zh-CN"/>
         </w:rPr>
-        <w:t xml:space="preserve">    运行正常</w:t>
+        <w:t xml:space="preserve">    </w:t>
       </w:r>
     </w:p>
     <w:p>
@@ -5041,32 +6538,6 @@
           <w:lang w:val="en-US" w:eastAsia="zh-CN"/>
         </w:rPr>
       </w:pPr>
-    </w:p>
-    <w:p>
-      <w:pPr>
-        <w:rPr>
-          <w:rFonts w:hint="eastAsia"/>
-          <w:sz w:val="21"/>
-          <w:lang w:val="en-US" w:eastAsia="zh-CN"/>
-        </w:rPr>
-      </w:pPr>
-    </w:p>
-    <w:p>
-      <w:pPr>
-        <w:rPr>
-          <w:rFonts w:hint="eastAsia"/>
-          <w:sz w:val="21"/>
-          <w:lang w:val="en-US" w:eastAsia="zh-CN"/>
-        </w:rPr>
-      </w:pPr>
-      <w:r>
-        <w:rPr>
-          <w:rFonts w:hint="eastAsia"/>
-          <w:sz w:val="21"/>
-          <w:lang w:val="en-US" w:eastAsia="zh-CN"/>
-        </w:rPr>
-        <w:tab/>
-      </w:r>
     </w:p>
     <w:p>
       <w:pPr>

</xml_diff>